<commit_message>
Updates on Project Proposal File
</commit_message>
<xml_diff>
--- a/Wish List Organizer.docx
+++ b/Wish List Organizer.docx
@@ -69,21 +69,55 @@
     </w:sdt>
     <w:p>
       <w:r>
-        <w:t xml:space="preserve">Project Proposal, Planning, Architect and </w:t>
-      </w:r>
-      <w:proofErr w:type="gramStart"/>
-      <w:r>
-        <w:t>Design</w:t>
-      </w:r>
-      <w:r>
-        <w:t xml:space="preserve"> .</w:t>
-      </w:r>
-      <w:proofErr w:type="gramEnd"/>
-      <w:r>
-        <w:t xml:space="preserve">   Version: 1.0.0</w:t>
+        <w:t>Project Proposal, Planning, Architect and Design</w:t>
+      </w:r>
+      <w:r>
+        <w:t xml:space="preserve"> .   Version: 2</w:t>
+      </w:r>
+      <w:bookmarkStart w:id="0" w:name="_GoBack"/>
+      <w:bookmarkEnd w:id="0"/>
+      <w:r>
+        <w:t>.0.0</w:t>
       </w:r>
       <w:r>
         <w:t xml:space="preserve">                                                                                          </w:t>
+      </w:r>
+    </w:p>
+    <w:p>
+      <w:pPr>
+        <w:rPr>
+          <w:b/>
+        </w:rPr>
+      </w:pPr>
+      <w:r>
+        <w:rPr>
+          <w:b/>
+        </w:rPr>
+        <w:t>B</w:t>
+      </w:r>
+      <w:r>
+        <w:rPr>
+          <w:b/>
+        </w:rPr>
+        <w:t>y</w:t>
+      </w:r>
+      <w:r>
+        <w:rPr>
+          <w:b/>
+        </w:rPr>
+        <w:t xml:space="preserve">: </w:t>
+      </w:r>
+      <w:r>
+        <w:rPr>
+          <w:b/>
+        </w:rPr>
+        <w:t xml:space="preserve"> Sangeetha</w:t>
+      </w:r>
+      <w:r>
+        <w:rPr>
+          <w:b/>
+        </w:rPr>
+        <w:t xml:space="preserve"> Kaliaperumal</w:t>
       </w:r>
     </w:p>
     <w:p>
@@ -106,7 +140,7 @@
                   <wp:posOffset>0</wp:posOffset>
                 </wp:positionH>
                 <wp:positionV relativeFrom="paragraph">
-                  <wp:posOffset>271780</wp:posOffset>
+                  <wp:posOffset>12700</wp:posOffset>
                 </wp:positionV>
                 <wp:extent cx="17687925" cy="19050"/>
                 <wp:effectExtent l="0" t="0" r="28575" b="19050"/>
@@ -155,60 +189,18 @@
           </mc:Choice>
           <mc:Fallback>
             <w:pict>
-              <v:line w14:anchorId="2CE865CC" id="Straight Connector 1" o:spid="_x0000_s1026" style="position:absolute;z-index:251659264;visibility:visible;mso-wrap-style:square;mso-width-percent:0;mso-height-percent:0;mso-wrap-distance-left:9pt;mso-wrap-distance-top:0;mso-wrap-distance-right:9pt;mso-wrap-distance-bottom:0;mso-position-horizontal:absolute;mso-position-horizontal-relative:text;mso-position-vertical:absolute;mso-position-vertical-relative:text;mso-width-percent:0;mso-height-percent:0;mso-width-relative:margin;mso-height-relative:margin" from="0,21.4pt" to="1392.75pt,22.9pt" o:gfxdata="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" strokecolor="#5b9bd5 [3204]" strokeweight=".5pt">
+              <v:line w14:anchorId="11372864" id="Straight Connector 1" o:spid="_x0000_s1026" style="position:absolute;z-index:251659264;visibility:visible;mso-wrap-style:square;mso-width-percent:0;mso-height-percent:0;mso-wrap-distance-left:9pt;mso-wrap-distance-top:0;mso-wrap-distance-right:9pt;mso-wrap-distance-bottom:0;mso-position-horizontal:absolute;mso-position-horizontal-relative:text;mso-position-vertical:absolute;mso-position-vertical-relative:text;mso-width-percent:0;mso-height-percent:0;mso-width-relative:margin;mso-height-relative:margin" from="0,1pt" to="1392.75pt,2.5pt" o:gfxdata="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" strokecolor="#5b9bd5 [3204]" strokeweight=".5pt">
                 <v:stroke endcap="round"/>
               </v:line>
             </w:pict>
           </mc:Fallback>
         </mc:AlternateContent>
       </w:r>
-      <w:r>
-        <w:rPr>
-          <w:b/>
-        </w:rPr>
-        <w:t>B</w:t>
-      </w:r>
-      <w:r>
-        <w:rPr>
-          <w:b/>
-        </w:rPr>
-        <w:t>y</w:t>
-      </w:r>
-      <w:r>
-        <w:rPr>
-          <w:b/>
-        </w:rPr>
-        <w:t xml:space="preserve">: </w:t>
-      </w:r>
-      <w:r>
-        <w:rPr>
-          <w:b/>
-        </w:rPr>
-        <w:t xml:space="preserve"> Sangeetha</w:t>
-      </w:r>
-      <w:r>
-        <w:rPr>
-          <w:b/>
-        </w:rPr>
-        <w:t xml:space="preserve"> Kaliaperumal</w:t>
-      </w:r>
     </w:p>
     <w:p>
-      <w:pPr>
-        <w:rPr>
-          <w:b/>
-        </w:rPr>
-      </w:pPr>
-    </w:p>
-    <w:p>
-      <w:r>
-        <w:t xml:space="preserve">Team Members:  Sangeetha Kaliaperumal, Sean Ton, Tommy Oliver, </w:t>
-      </w:r>
-      <w:proofErr w:type="spellStart"/>
-      <w:r>
-        <w:t>ife</w:t>
-      </w:r>
-      <w:proofErr w:type="spellEnd"/>
+      <w:r>
+        <w:t>Team Members:  Sangeetha Kaliaperumal, Sean Ton, Tommy Oliver, ife</w:t>
+      </w:r>
     </w:p>
     <w:p>
       <w:pPr>
@@ -1225,8 +1217,6 @@
           <w:tab w:val="left" w:pos="13275"/>
         </w:tabs>
       </w:pPr>
-      <w:bookmarkStart w:id="0" w:name="_GoBack"/>
-      <w:bookmarkEnd w:id="0"/>
     </w:p>
     <w:p>
       <w:pPr>
@@ -2542,7 +2532,6 @@
                                 </w14:textOutline>
                               </w:rPr>
                             </w:pPr>
-                            <w:proofErr w:type="gramStart"/>
                             <w:r>
                               <w:rPr>
                                 <w:color w:val="000000" w:themeColor="text1"/>
@@ -2558,25 +2547,7 @@
                                   <w14:round/>
                                 </w14:textOutline>
                               </w:rPr>
-                              <w:t>Login :</w:t>
-                            </w:r>
-                            <w:proofErr w:type="gramEnd"/>
-                            <w:r>
-                              <w:rPr>
-                                <w:color w:val="000000" w:themeColor="text1"/>
-                                <w:szCs w:val="22"/>
-                                <w14:shadow w14:blurRad="38100" w14:dist="19050" w14:dir="2700000" w14:sx="100000" w14:sy="100000" w14:kx="0" w14:ky="0" w14:algn="tl">
-                                  <w14:schemeClr w14:val="dk1">
-                                    <w14:alpha w14:val="60000"/>
-                                  </w14:schemeClr>
-                                </w14:shadow>
-                                <w14:textOutline w14:w="0" w14:cap="flat" w14:cmpd="sng" w14:algn="ctr">
-                                  <w14:noFill/>
-                                  <w14:prstDash w14:val="solid"/>
-                                  <w14:round/>
-                                </w14:textOutline>
-                              </w:rPr>
-                              <w:t xml:space="preserve"> </w:t>
+                              <w:t xml:space="preserve">Login : </w:t>
                             </w:r>
                           </w:p>
                         </w:txbxContent>
@@ -2672,7 +2643,13 @@
         <w:rPr>
           <w:rFonts w:ascii="Arial Rounded MT Bold" w:hAnsi="Arial Rounded MT Bold"/>
         </w:rPr>
-        <w:t>Functionality:  Family Account Creation and adding members to it</w:t>
+        <w:t xml:space="preserve">Functionality:  </w:t>
+      </w:r>
+      <w:r>
+        <w:rPr>
+          <w:rFonts w:ascii="Arial Rounded MT Bold" w:hAnsi="Arial Rounded MT Bold"/>
+        </w:rPr>
+        <w:t>After Valid Login the user can either create his wish list, or see other’s wish list</w:t>
       </w:r>
     </w:p>
     <w:p>
@@ -2688,114 +2665,15 @@
         <mc:AlternateContent>
           <mc:Choice Requires="wps">
             <w:drawing>
-              <wp:anchor distT="0" distB="0" distL="114300" distR="114300" simplePos="0" relativeHeight="251689984" behindDoc="0" locked="0" layoutInCell="1" allowOverlap="1">
-                <wp:simplePos x="0" y="0"/>
-                <wp:positionH relativeFrom="column">
-                  <wp:posOffset>3514725</wp:posOffset>
-                </wp:positionH>
-                <wp:positionV relativeFrom="paragraph">
-                  <wp:posOffset>254635</wp:posOffset>
-                </wp:positionV>
-                <wp:extent cx="2238375" cy="1552575"/>
-                <wp:effectExtent l="0" t="0" r="28575" b="28575"/>
-                <wp:wrapNone/>
-                <wp:docPr id="29" name="Text Box 29"/>
-                <wp:cNvGraphicFramePr/>
-                <a:graphic xmlns:a="http://schemas.openxmlformats.org/drawingml/2006/main">
-                  <a:graphicData uri="http://schemas.microsoft.com/office/word/2010/wordprocessingShape">
-                    <wps:wsp>
-                      <wps:cNvSpPr txBox="1"/>
-                      <wps:spPr>
-                        <a:xfrm>
-                          <a:off x="0" y="0"/>
-                          <a:ext cx="2238375" cy="1552575"/>
-                        </a:xfrm>
-                        <a:prstGeom prst="rect">
-                          <a:avLst/>
-                        </a:prstGeom>
-                        <a:solidFill>
-                          <a:schemeClr val="lt1"/>
-                        </a:solidFill>
-                        <a:ln w="6350">
-                          <a:solidFill>
-                            <a:prstClr val="black"/>
-                          </a:solidFill>
-                        </a:ln>
-                      </wps:spPr>
-                      <wps:txbx>
-                        <w:txbxContent>
-                          <w:p>
-                            <w:r>
-                              <w:t>Wish List</w:t>
-                            </w:r>
-                          </w:p>
-                        </w:txbxContent>
-                      </wps:txbx>
-                      <wps:bodyPr rot="0" spcFirstLastPara="0" vertOverflow="overflow" horzOverflow="overflow" vert="horz" wrap="square" lIns="91440" tIns="45720" rIns="91440" bIns="45720" numCol="1" spcCol="0" rtlCol="0" fromWordArt="0" anchor="t" anchorCtr="0" forceAA="0" compatLnSpc="1">
-                        <a:prstTxWarp prst="textNoShape">
-                          <a:avLst/>
-                        </a:prstTxWarp>
-                        <a:noAutofit/>
-                      </wps:bodyPr>
-                    </wps:wsp>
-                  </a:graphicData>
-                </a:graphic>
-                <wp14:sizeRelH relativeFrom="margin">
-                  <wp14:pctWidth>0</wp14:pctWidth>
-                </wp14:sizeRelH>
-                <wp14:sizeRelV relativeFrom="margin">
-                  <wp14:pctHeight>0</wp14:pctHeight>
-                </wp14:sizeRelV>
-              </wp:anchor>
-            </w:drawing>
-          </mc:Choice>
-          <mc:Fallback>
-            <w:pict>
-              <v:shape id="Text Box 29" o:spid="_x0000_s1042" type="#_x0000_t202" style="position:absolute;margin-left:276.75pt;margin-top:20.05pt;width:176.25pt;height:122.25pt;z-index:251689984;visibility:visible;mso-wrap-style:square;mso-width-percent:0;mso-height-percent:0;mso-wrap-distance-left:9pt;mso-wrap-distance-top:0;mso-wrap-distance-right:9pt;mso-wrap-distance-bottom:0;mso-position-horizontal:absolute;mso-position-horizontal-relative:text;mso-position-vertical:absolute;mso-position-vertical-relative:text;mso-width-percent:0;mso-height-percent:0;mso-width-relative:margin;mso-height-relative:margin;v-text-anchor:top" o:gfxdata="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" fillcolor="white [3201]" strokeweight=".5pt">
-                <v:textbox>
-                  <w:txbxContent>
-                    <w:p>
-                      <w:r>
-                        <w:t>Wish List</w:t>
-                      </w:r>
-                    </w:p>
-                  </w:txbxContent>
-                </v:textbox>
-              </v:shape>
-            </w:pict>
-          </mc:Fallback>
-        </mc:AlternateContent>
-      </w:r>
-    </w:p>
-    <w:p>
-      <w:pPr>
-        <w:tabs>
-          <w:tab w:val="left" w:pos="13275"/>
-        </w:tabs>
-      </w:pPr>
-    </w:p>
-    <w:p>
-      <w:pPr>
-        <w:tabs>
-          <w:tab w:val="left" w:pos="13275"/>
-        </w:tabs>
-      </w:pPr>
-      <w:r>
-        <w:rPr>
-          <w:noProof/>
-        </w:rPr>
-        <mc:AlternateContent>
-          <mc:Choice Requires="wps">
-            <w:drawing>
               <wp:anchor distT="0" distB="0" distL="114300" distR="114300" simplePos="0" relativeHeight="251692032" behindDoc="0" locked="0" layoutInCell="1" allowOverlap="1">
                 <wp:simplePos x="0" y="0"/>
                 <wp:positionH relativeFrom="column">
-                  <wp:posOffset>5972175</wp:posOffset>
+                  <wp:posOffset>3086100</wp:posOffset>
                 </wp:positionH>
                 <wp:positionV relativeFrom="paragraph">
-                  <wp:posOffset>41275</wp:posOffset>
+                  <wp:posOffset>111760</wp:posOffset>
                 </wp:positionV>
-                <wp:extent cx="1343025" cy="657225"/>
+                <wp:extent cx="1781175" cy="542925"/>
                 <wp:effectExtent l="0" t="0" r="28575" b="28575"/>
                 <wp:wrapNone/>
                 <wp:docPr id="31" name="Rectangle: Rounded Corners 31"/>
@@ -2807,7 +2685,7 @@
                       <wps:spPr>
                         <a:xfrm>
                           <a:off x="0" y="0"/>
-                          <a:ext cx="1343025" cy="657225"/>
+                          <a:ext cx="1781175" cy="542925"/>
                         </a:xfrm>
                         <a:prstGeom prst="roundRect">
                           <a:avLst/>
@@ -2836,7 +2714,7 @@
                               <w:jc w:val="center"/>
                             </w:pPr>
                             <w:r>
-                              <w:t>Choose an item to purchase as gift</w:t>
+                              <w:t>Create your wish list</w:t>
                             </w:r>
                           </w:p>
                         </w:txbxContent>
@@ -2850,12 +2728,18 @@
                     </wps:wsp>
                   </a:graphicData>
                 </a:graphic>
+                <wp14:sizeRelH relativeFrom="margin">
+                  <wp14:pctWidth>0</wp14:pctWidth>
+                </wp14:sizeRelH>
+                <wp14:sizeRelV relativeFrom="margin">
+                  <wp14:pctHeight>0</wp14:pctHeight>
+                </wp14:sizeRelV>
               </wp:anchor>
             </w:drawing>
           </mc:Choice>
           <mc:Fallback>
             <w:pict>
-              <v:roundrect id="Rectangle: Rounded Corners 31" o:spid="_x0000_s1043" style="position:absolute;margin-left:470.25pt;margin-top:3.25pt;width:105.75pt;height:51.75pt;z-index:251692032;visibility:visible;mso-wrap-style:square;mso-wrap-distance-left:9pt;mso-wrap-distance-top:0;mso-wrap-distance-right:9pt;mso-wrap-distance-bottom:0;mso-position-horizontal:absolute;mso-position-horizontal-relative:text;mso-position-vertical:absolute;mso-position-vertical-relative:text;v-text-anchor:middle" arcsize="10923f" o:gfxdata="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" fillcolor="#5b9bd5 [3204]" strokecolor="#1f4d78 [1604]" strokeweight="2pt">
+              <v:roundrect id="Rectangle: Rounded Corners 31" o:spid="_x0000_s1042" style="position:absolute;margin-left:243pt;margin-top:8.8pt;width:140.25pt;height:42.75pt;z-index:251692032;visibility:visible;mso-wrap-style:square;mso-width-percent:0;mso-height-percent:0;mso-wrap-distance-left:9pt;mso-wrap-distance-top:0;mso-wrap-distance-right:9pt;mso-wrap-distance-bottom:0;mso-position-horizontal:absolute;mso-position-horizontal-relative:text;mso-position-vertical:absolute;mso-position-vertical-relative:text;mso-width-percent:0;mso-height-percent:0;mso-width-relative:margin;mso-height-relative:margin;v-text-anchor:middle" arcsize="10923f" o:gfxdata="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" fillcolor="#5b9bd5 [3204]" strokecolor="#1f4d78 [1604]" strokeweight="2pt">
                 <v:stroke endcap="round"/>
                 <v:textbox>
                   <w:txbxContent>
@@ -2864,7 +2748,7 @@
                         <w:jc w:val="center"/>
                       </w:pPr>
                       <w:r>
-                        <w:t>Choose an item to purchase as gift</w:t>
+                        <w:t>Create your wish list</w:t>
                       </w:r>
                     </w:p>
                   </w:txbxContent>
@@ -2874,6 +2758,27 @@
           </mc:Fallback>
         </mc:AlternateContent>
       </w:r>
+    </w:p>
+    <w:p>
+      <w:pPr>
+        <w:tabs>
+          <w:tab w:val="left" w:pos="13275"/>
+        </w:tabs>
+      </w:pPr>
+    </w:p>
+    <w:p>
+      <w:pPr>
+        <w:tabs>
+          <w:tab w:val="left" w:pos="13275"/>
+        </w:tabs>
+      </w:pPr>
+    </w:p>
+    <w:p>
+      <w:pPr>
+        <w:tabs>
+          <w:tab w:val="left" w:pos="13275"/>
+        </w:tabs>
+      </w:pPr>
       <w:r>
         <w:rPr>
           <w:noProof/>
@@ -2884,13 +2789,13 @@
               <wp:anchor distT="0" distB="0" distL="114300" distR="114300" simplePos="0" relativeHeight="251691008" behindDoc="0" locked="0" layoutInCell="1" allowOverlap="1">
                 <wp:simplePos x="0" y="0"/>
                 <wp:positionH relativeFrom="column">
-                  <wp:posOffset>2276475</wp:posOffset>
+                  <wp:posOffset>2962275</wp:posOffset>
                 </wp:positionH>
                 <wp:positionV relativeFrom="paragraph">
-                  <wp:posOffset>-349251</wp:posOffset>
+                  <wp:posOffset>10795</wp:posOffset>
                 </wp:positionV>
-                <wp:extent cx="981075" cy="561975"/>
-                <wp:effectExtent l="0" t="0" r="28575" b="28575"/>
+                <wp:extent cx="2000250" cy="533400"/>
+                <wp:effectExtent l="0" t="0" r="19050" b="19050"/>
                 <wp:wrapNone/>
                 <wp:docPr id="30" name="Rectangle: Rounded Corners 30"/>
                 <wp:cNvGraphicFramePr/>
@@ -2901,7 +2806,7 @@
                       <wps:spPr>
                         <a:xfrm>
                           <a:off x="0" y="0"/>
-                          <a:ext cx="981075" cy="561975"/>
+                          <a:ext cx="2000250" cy="533400"/>
                         </a:xfrm>
                         <a:prstGeom prst="roundRect">
                           <a:avLst>
@@ -2958,7 +2863,7 @@
           </mc:Choice>
           <mc:Fallback>
             <w:pict>
-              <v:roundrect id="Rectangle: Rounded Corners 30" o:spid="_x0000_s1044" style="position:absolute;margin-left:179.25pt;margin-top:-27.5pt;width:77.25pt;height:44.25pt;z-index:251691008;visibility:visible;mso-wrap-style:square;mso-width-percent:0;mso-height-percent:0;mso-wrap-distance-left:9pt;mso-wrap-distance-top:0;mso-wrap-distance-right:9pt;mso-wrap-distance-bottom:0;mso-position-horizontal:absolute;mso-position-horizontal-relative:text;mso-position-vertical:absolute;mso-position-vertical-relative:text;mso-width-percent:0;mso-height-percent:0;mso-width-relative:margin;mso-height-relative:margin;v-text-anchor:middle" arcsize="0" o:gfxdata="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" fillcolor="#5b9bd5 [3204]" strokecolor="#1f4d78 [1604]" strokeweight="2pt">
+              <v:roundrect id="Rectangle: Rounded Corners 30" o:spid="_x0000_s1043" style="position:absolute;margin-left:233.25pt;margin-top:.85pt;width:157.5pt;height:42pt;z-index:251691008;visibility:visible;mso-wrap-style:square;mso-width-percent:0;mso-height-percent:0;mso-wrap-distance-left:9pt;mso-wrap-distance-top:0;mso-wrap-distance-right:9pt;mso-wrap-distance-bottom:0;mso-position-horizontal:absolute;mso-position-horizontal-relative:text;mso-position-vertical:absolute;mso-position-vertical-relative:text;mso-width-percent:0;mso-height-percent:0;mso-width-relative:margin;mso-height-relative:margin;v-text-anchor:middle" arcsize="0" o:gfxdata="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" fillcolor="#5b9bd5 [3204]" strokecolor="#1f4d78 [1604]" strokeweight="2pt">
                 <v:stroke endcap="round"/>
                 <v:textbox>
                   <w:txbxContent>
@@ -2978,13 +2883,6 @@
           </mc:Fallback>
         </mc:AlternateContent>
       </w:r>
-    </w:p>
-    <w:p>
-      <w:pPr>
-        <w:tabs>
-          <w:tab w:val="left" w:pos="13275"/>
-        </w:tabs>
-      </w:pPr>
       <w:r>
         <w:rPr>
           <w:noProof/>
@@ -3268,10 +3166,524 @@
     </w:p>
     <w:p>
       <w:pPr>
+        <w:rPr>
+          <w:rFonts w:ascii="Arial Rounded MT Bold" w:hAnsi="Arial Rounded MT Bold"/>
+        </w:rPr>
+      </w:pPr>
+      <w:r>
+        <w:rPr>
+          <w:rFonts w:ascii="Arial Rounded MT Bold" w:hAnsi="Arial Rounded MT Bold"/>
+        </w:rPr>
+        <w:t>Form :4</w:t>
+      </w:r>
+      <w:r>
+        <w:rPr>
+          <w:rFonts w:ascii="Arial Rounded MT Bold" w:hAnsi="Arial Rounded MT Bold"/>
+        </w:rPr>
+        <w:t xml:space="preserve"> </w:t>
+      </w:r>
+    </w:p>
+    <w:p>
+      <w:pPr>
         <w:tabs>
           <w:tab w:val="left" w:pos="13275"/>
         </w:tabs>
       </w:pPr>
+      <w:r>
+        <w:rPr>
+          <w:rFonts w:ascii="Arial Rounded MT Bold" w:hAnsi="Arial Rounded MT Bold"/>
+        </w:rPr>
+        <w:t xml:space="preserve">Functionality:  </w:t>
+      </w:r>
+      <w:r>
+        <w:rPr>
+          <w:rFonts w:ascii="Arial Rounded MT Bold" w:hAnsi="Arial Rounded MT Bold"/>
+        </w:rPr>
+        <w:t>Wish List Creation</w:t>
+      </w:r>
+    </w:p>
+    <w:p>
+      <w:pPr>
+        <w:tabs>
+          <w:tab w:val="left" w:pos="13275"/>
+        </w:tabs>
+      </w:pPr>
+      <w:r>
+        <w:rPr>
+          <w:noProof/>
+        </w:rPr>
+        <mc:AlternateContent>
+          <mc:Choice Requires="wps">
+            <w:drawing>
+              <wp:anchor distT="0" distB="0" distL="114300" distR="114300" simplePos="0" relativeHeight="251694080" behindDoc="0" locked="0" layoutInCell="1" allowOverlap="1" wp14:anchorId="3A26C461" wp14:editId="7C4896B3">
+                <wp:simplePos x="0" y="0"/>
+                <wp:positionH relativeFrom="column">
+                  <wp:posOffset>-76200</wp:posOffset>
+                </wp:positionH>
+                <wp:positionV relativeFrom="paragraph">
+                  <wp:posOffset>57785</wp:posOffset>
+                </wp:positionV>
+                <wp:extent cx="8201025" cy="2124075"/>
+                <wp:effectExtent l="76200" t="38100" r="104775" b="123825"/>
+                <wp:wrapNone/>
+                <wp:docPr id="10" name="Flowchart: Process 10"/>
+                <wp:cNvGraphicFramePr/>
+                <a:graphic xmlns:a="http://schemas.openxmlformats.org/drawingml/2006/main">
+                  <a:graphicData uri="http://schemas.microsoft.com/office/word/2010/wordprocessingShape">
+                    <wps:wsp>
+                      <wps:cNvSpPr/>
+                      <wps:spPr>
+                        <a:xfrm>
+                          <a:off x="0" y="0"/>
+                          <a:ext cx="8201025" cy="2124075"/>
+                        </a:xfrm>
+                        <a:prstGeom prst="flowChartProcess">
+                          <a:avLst/>
+                        </a:prstGeom>
+                      </wps:spPr>
+                      <wps:style>
+                        <a:lnRef idx="1">
+                          <a:schemeClr val="accent3"/>
+                        </a:lnRef>
+                        <a:fillRef idx="2">
+                          <a:schemeClr val="accent3"/>
+                        </a:fillRef>
+                        <a:effectRef idx="1">
+                          <a:schemeClr val="accent3"/>
+                        </a:effectRef>
+                        <a:fontRef idx="minor">
+                          <a:schemeClr val="dk1"/>
+                        </a:fontRef>
+                      </wps:style>
+                      <wps:bodyPr rot="0" spcFirstLastPara="0" vertOverflow="overflow" horzOverflow="overflow" vert="horz" wrap="square" lIns="91440" tIns="45720" rIns="91440" bIns="45720" numCol="1" spcCol="0" rtlCol="0" fromWordArt="0" anchor="ctr" anchorCtr="0" forceAA="0" compatLnSpc="1">
+                        <a:prstTxWarp prst="textNoShape">
+                          <a:avLst/>
+                        </a:prstTxWarp>
+                        <a:noAutofit/>
+                      </wps:bodyPr>
+                    </wps:wsp>
+                  </a:graphicData>
+                </a:graphic>
+                <wp14:sizeRelV relativeFrom="margin">
+                  <wp14:pctHeight>0</wp14:pctHeight>
+                </wp14:sizeRelV>
+              </wp:anchor>
+            </w:drawing>
+          </mc:Choice>
+          <mc:Fallback>
+            <w:pict>
+              <v:shapetype w14:anchorId="0C824A54" id="_x0000_t109" coordsize="21600,21600" o:spt="109" path="m,l,21600r21600,l21600,xe">
+                <v:stroke joinstyle="miter"/>
+                <v:path gradientshapeok="t" o:connecttype="rect"/>
+              </v:shapetype>
+              <v:shape id="Flowchart: Process 10" o:spid="_x0000_s1026" type="#_x0000_t109" style="position:absolute;margin-left:-6pt;margin-top:4.55pt;width:645.75pt;height:167.25pt;z-index:251694080;visibility:visible;mso-wrap-style:square;mso-height-percent:0;mso-wrap-distance-left:9pt;mso-wrap-distance-top:0;mso-wrap-distance-right:9pt;mso-wrap-distance-bottom:0;mso-position-horizontal:absolute;mso-position-horizontal-relative:text;mso-position-vertical:absolute;mso-position-vertical-relative:text;mso-height-percent:0;mso-height-relative:margin;v-text-anchor:middle" o:gfxdata="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" fillcolor="#d2d2d2 [1622]" strokecolor="#a5a5a5 [3206]" strokeweight=".5pt">
+                <v:fill color2="#fafafa [182]" rotate="t" angle="180" colors="0 #d6d6d6;.25 #e1e1e1;1 #fbfbfb" focus="100%" type="gradient"/>
+                <v:stroke endcap="round"/>
+                <v:shadow on="t" color="black" opacity="28270f" origin=",.5" offset="0"/>
+              </v:shape>
+            </w:pict>
+          </mc:Fallback>
+        </mc:AlternateContent>
+      </w:r>
+      <w:r>
+        <w:rPr>
+          <w:noProof/>
+        </w:rPr>
+        <mc:AlternateContent>
+          <mc:Choice Requires="wps">
+            <w:drawing>
+              <wp:anchor distT="0" distB="0" distL="114300" distR="114300" simplePos="0" relativeHeight="251696128" behindDoc="0" locked="0" layoutInCell="1" allowOverlap="1" wp14:anchorId="5EA11DD9" wp14:editId="6602E712">
+                <wp:simplePos x="0" y="0"/>
+                <wp:positionH relativeFrom="column">
+                  <wp:posOffset>6381749</wp:posOffset>
+                </wp:positionH>
+                <wp:positionV relativeFrom="paragraph">
+                  <wp:posOffset>251460</wp:posOffset>
+                </wp:positionV>
+                <wp:extent cx="1552575" cy="1552575"/>
+                <wp:effectExtent l="0" t="0" r="28575" b="28575"/>
+                <wp:wrapNone/>
+                <wp:docPr id="16" name="Text Box 16"/>
+                <wp:cNvGraphicFramePr/>
+                <a:graphic xmlns:a="http://schemas.openxmlformats.org/drawingml/2006/main">
+                  <a:graphicData uri="http://schemas.microsoft.com/office/word/2010/wordprocessingShape">
+                    <wps:wsp>
+                      <wps:cNvSpPr txBox="1"/>
+                      <wps:spPr>
+                        <a:xfrm>
+                          <a:off x="0" y="0"/>
+                          <a:ext cx="1552575" cy="1552575"/>
+                        </a:xfrm>
+                        <a:prstGeom prst="rect">
+                          <a:avLst/>
+                        </a:prstGeom>
+                        <a:solidFill>
+                          <a:schemeClr val="lt1"/>
+                        </a:solidFill>
+                        <a:ln w="6350">
+                          <a:solidFill>
+                            <a:prstClr val="black"/>
+                          </a:solidFill>
+                        </a:ln>
+                      </wps:spPr>
+                      <wps:txbx>
+                        <w:txbxContent>
+                          <w:p>
+                            <w:r>
+                              <w:t xml:space="preserve">Your </w:t>
+                            </w:r>
+                            <w:r>
+                              <w:t>Wish List</w:t>
+                            </w:r>
+                          </w:p>
+                        </w:txbxContent>
+                      </wps:txbx>
+                      <wps:bodyPr rot="0" spcFirstLastPara="0" vertOverflow="overflow" horzOverflow="overflow" vert="horz" wrap="square" lIns="91440" tIns="45720" rIns="91440" bIns="45720" numCol="1" spcCol="0" rtlCol="0" fromWordArt="0" anchor="t" anchorCtr="0" forceAA="0" compatLnSpc="1">
+                        <a:prstTxWarp prst="textNoShape">
+                          <a:avLst/>
+                        </a:prstTxWarp>
+                        <a:noAutofit/>
+                      </wps:bodyPr>
+                    </wps:wsp>
+                  </a:graphicData>
+                </a:graphic>
+                <wp14:sizeRelH relativeFrom="margin">
+                  <wp14:pctWidth>0</wp14:pctWidth>
+                </wp14:sizeRelH>
+                <wp14:sizeRelV relativeFrom="margin">
+                  <wp14:pctHeight>0</wp14:pctHeight>
+                </wp14:sizeRelV>
+              </wp:anchor>
+            </w:drawing>
+          </mc:Choice>
+          <mc:Fallback>
+            <w:pict>
+              <v:shapetype w14:anchorId="5EA11DD9" id="_x0000_t202" coordsize="21600,21600" o:spt="202" path="m,l,21600r21600,l21600,xe">
+                <v:stroke joinstyle="miter"/>
+                <v:path gradientshapeok="t" o:connecttype="rect"/>
+              </v:shapetype>
+              <v:shape id="Text Box 16" o:spid="_x0000_s1046" type="#_x0000_t202" style="position:absolute;margin-left:502.5pt;margin-top:19.8pt;width:122.25pt;height:122.25pt;z-index:251696128;visibility:visible;mso-wrap-style:square;mso-width-percent:0;mso-height-percent:0;mso-wrap-distance-left:9pt;mso-wrap-distance-top:0;mso-wrap-distance-right:9pt;mso-wrap-distance-bottom:0;mso-position-horizontal:absolute;mso-position-horizontal-relative:text;mso-position-vertical:absolute;mso-position-vertical-relative:text;mso-width-percent:0;mso-height-percent:0;mso-width-relative:margin;mso-height-relative:margin;v-text-anchor:top" o:gfxdata="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" fillcolor="white [3201]" strokeweight=".5pt">
+                <v:textbox>
+                  <w:txbxContent>
+                    <w:p>
+                      <w:r>
+                        <w:t xml:space="preserve">Your </w:t>
+                      </w:r>
+                      <w:r>
+                        <w:t>Wish List</w:t>
+                      </w:r>
+                    </w:p>
+                  </w:txbxContent>
+                </v:textbox>
+              </v:shape>
+            </w:pict>
+          </mc:Fallback>
+        </mc:AlternateContent>
+      </w:r>
+    </w:p>
+    <w:p>
+      <w:pPr>
+        <w:tabs>
+          <w:tab w:val="left" w:pos="13275"/>
+        </w:tabs>
+      </w:pPr>
+      <w:r>
+        <w:rPr>
+          <w:noProof/>
+        </w:rPr>
+        <mc:AlternateContent>
+          <mc:Choice Requires="wps">
+            <w:drawing>
+              <wp:anchor distT="0" distB="0" distL="114300" distR="114300" simplePos="0" relativeHeight="251700224" behindDoc="0" locked="0" layoutInCell="1" allowOverlap="1">
+                <wp:simplePos x="0" y="0"/>
+                <wp:positionH relativeFrom="column">
+                  <wp:posOffset>657225</wp:posOffset>
+                </wp:positionH>
+                <wp:positionV relativeFrom="paragraph">
+                  <wp:posOffset>49530</wp:posOffset>
+                </wp:positionV>
+                <wp:extent cx="1228725" cy="419100"/>
+                <wp:effectExtent l="0" t="0" r="28575" b="19050"/>
+                <wp:wrapNone/>
+                <wp:docPr id="42" name="Rectangle: Rounded Corners 42"/>
+                <wp:cNvGraphicFramePr/>
+                <a:graphic xmlns:a="http://schemas.openxmlformats.org/drawingml/2006/main">
+                  <a:graphicData uri="http://schemas.microsoft.com/office/word/2010/wordprocessingShape">
+                    <wps:wsp>
+                      <wps:cNvSpPr/>
+                      <wps:spPr>
+                        <a:xfrm>
+                          <a:off x="0" y="0"/>
+                          <a:ext cx="1228725" cy="419100"/>
+                        </a:xfrm>
+                        <a:prstGeom prst="roundRect">
+                          <a:avLst/>
+                        </a:prstGeom>
+                      </wps:spPr>
+                      <wps:style>
+                        <a:lnRef idx="2">
+                          <a:schemeClr val="accent1">
+                            <a:shade val="50000"/>
+                          </a:schemeClr>
+                        </a:lnRef>
+                        <a:fillRef idx="1">
+                          <a:schemeClr val="accent1"/>
+                        </a:fillRef>
+                        <a:effectRef idx="0">
+                          <a:schemeClr val="accent1"/>
+                        </a:effectRef>
+                        <a:fontRef idx="minor">
+                          <a:schemeClr val="lt1"/>
+                        </a:fontRef>
+                      </wps:style>
+                      <wps:txbx>
+                        <w:txbxContent>
+                          <w:p>
+                            <w:pPr>
+                              <w:jc w:val="center"/>
+                            </w:pPr>
+                            <w:r>
+                              <w:t>Search</w:t>
+                            </w:r>
+                          </w:p>
+                        </w:txbxContent>
+                      </wps:txbx>
+                      <wps:bodyPr rot="0" spcFirstLastPara="0" vertOverflow="overflow" horzOverflow="overflow" vert="horz" wrap="square" lIns="91440" tIns="45720" rIns="91440" bIns="45720" numCol="1" spcCol="0" rtlCol="0" fromWordArt="0" anchor="ctr" anchorCtr="0" forceAA="0" compatLnSpc="1">
+                        <a:prstTxWarp prst="textNoShape">
+                          <a:avLst/>
+                        </a:prstTxWarp>
+                        <a:noAutofit/>
+                      </wps:bodyPr>
+                    </wps:wsp>
+                  </a:graphicData>
+                </a:graphic>
+                <wp14:sizeRelV relativeFrom="margin">
+                  <wp14:pctHeight>0</wp14:pctHeight>
+                </wp14:sizeRelV>
+              </wp:anchor>
+            </w:drawing>
+          </mc:Choice>
+          <mc:Fallback>
+            <w:pict>
+              <v:roundrect id="Rectangle: Rounded Corners 42" o:spid="_x0000_s1047" style="position:absolute;margin-left:51.75pt;margin-top:3.9pt;width:96.75pt;height:33pt;z-index:251700224;visibility:visible;mso-wrap-style:square;mso-height-percent:0;mso-wrap-distance-left:9pt;mso-wrap-distance-top:0;mso-wrap-distance-right:9pt;mso-wrap-distance-bottom:0;mso-position-horizontal:absolute;mso-position-horizontal-relative:text;mso-position-vertical:absolute;mso-position-vertical-relative:text;mso-height-percent:0;mso-height-relative:margin;v-text-anchor:middle" arcsize="10923f" o:gfxdata="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" fillcolor="#5b9bd5 [3204]" strokecolor="#1f4d78 [1604]" strokeweight="2pt">
+                <v:stroke endcap="round"/>
+                <v:textbox>
+                  <w:txbxContent>
+                    <w:p>
+                      <w:pPr>
+                        <w:jc w:val="center"/>
+                      </w:pPr>
+                      <w:r>
+                        <w:t>Search</w:t>
+                      </w:r>
+                    </w:p>
+                  </w:txbxContent>
+                </v:textbox>
+              </v:roundrect>
+            </w:pict>
+          </mc:Fallback>
+        </mc:AlternateContent>
+      </w:r>
+      <w:r>
+        <w:rPr>
+          <w:noProof/>
+        </w:rPr>
+        <mc:AlternateContent>
+          <mc:Choice Requires="wps">
+            <w:drawing>
+              <wp:anchor distT="0" distB="0" distL="114300" distR="114300" simplePos="0" relativeHeight="251698176" behindDoc="0" locked="0" layoutInCell="1" allowOverlap="1">
+                <wp:simplePos x="0" y="0"/>
+                <wp:positionH relativeFrom="column">
+                  <wp:posOffset>238125</wp:posOffset>
+                </wp:positionH>
+                <wp:positionV relativeFrom="paragraph">
+                  <wp:posOffset>525780</wp:posOffset>
+                </wp:positionV>
+                <wp:extent cx="2152650" cy="1085850"/>
+                <wp:effectExtent l="0" t="0" r="19050" b="19050"/>
+                <wp:wrapNone/>
+                <wp:docPr id="40" name="Text Box 40"/>
+                <wp:cNvGraphicFramePr/>
+                <a:graphic xmlns:a="http://schemas.openxmlformats.org/drawingml/2006/main">
+                  <a:graphicData uri="http://schemas.microsoft.com/office/word/2010/wordprocessingShape">
+                    <wps:wsp>
+                      <wps:cNvSpPr txBox="1"/>
+                      <wps:spPr>
+                        <a:xfrm>
+                          <a:off x="0" y="0"/>
+                          <a:ext cx="2152650" cy="1085850"/>
+                        </a:xfrm>
+                        <a:prstGeom prst="rect">
+                          <a:avLst/>
+                        </a:prstGeom>
+                        <a:solidFill>
+                          <a:schemeClr val="lt1"/>
+                        </a:solidFill>
+                        <a:ln w="6350">
+                          <a:solidFill>
+                            <a:prstClr val="black"/>
+                          </a:solidFill>
+                        </a:ln>
+                      </wps:spPr>
+                      <wps:txbx>
+                        <w:txbxContent>
+                          <w:p>
+                            <w:r>
+                              <w:t>List of Products</w:t>
+                            </w:r>
+                          </w:p>
+                        </w:txbxContent>
+                      </wps:txbx>
+                      <wps:bodyPr rot="0" spcFirstLastPara="0" vertOverflow="overflow" horzOverflow="overflow" vert="horz" wrap="square" lIns="91440" tIns="45720" rIns="91440" bIns="45720" numCol="1" spcCol="0" rtlCol="0" fromWordArt="0" anchor="t" anchorCtr="0" forceAA="0" compatLnSpc="1">
+                        <a:prstTxWarp prst="textNoShape">
+                          <a:avLst/>
+                        </a:prstTxWarp>
+                        <a:noAutofit/>
+                      </wps:bodyPr>
+                    </wps:wsp>
+                  </a:graphicData>
+                </a:graphic>
+              </wp:anchor>
+            </w:drawing>
+          </mc:Choice>
+          <mc:Fallback>
+            <w:pict>
+              <v:shape id="Text Box 40" o:spid="_x0000_s1048" type="#_x0000_t202" style="position:absolute;margin-left:18.75pt;margin-top:41.4pt;width:169.5pt;height:85.5pt;z-index:251698176;visibility:visible;mso-wrap-style:square;mso-wrap-distance-left:9pt;mso-wrap-distance-top:0;mso-wrap-distance-right:9pt;mso-wrap-distance-bottom:0;mso-position-horizontal:absolute;mso-position-horizontal-relative:text;mso-position-vertical:absolute;mso-position-vertical-relative:text;v-text-anchor:top" o:gfxdata="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" fillcolor="white [3201]" strokeweight=".5pt">
+                <v:textbox>
+                  <w:txbxContent>
+                    <w:p>
+                      <w:r>
+                        <w:t>List of Products</w:t>
+                      </w:r>
+                    </w:p>
+                  </w:txbxContent>
+                </v:textbox>
+              </v:shape>
+            </w:pict>
+          </mc:Fallback>
+        </mc:AlternateContent>
+      </w:r>
+    </w:p>
+    <w:p>
+      <w:pPr>
+        <w:tabs>
+          <w:tab w:val="left" w:pos="13275"/>
+        </w:tabs>
+      </w:pPr>
+    </w:p>
+    <w:p>
+      <w:pPr>
+        <w:tabs>
+          <w:tab w:val="left" w:pos="13275"/>
+        </w:tabs>
+      </w:pPr>
+    </w:p>
+    <w:p>
+      <w:pPr>
+        <w:tabs>
+          <w:tab w:val="left" w:pos="13275"/>
+        </w:tabs>
+      </w:pPr>
+      <w:r>
+        <w:rPr>
+          <w:noProof/>
+        </w:rPr>
+        <mc:AlternateContent>
+          <mc:Choice Requires="wps">
+            <w:drawing>
+              <wp:anchor distT="0" distB="0" distL="114300" distR="114300" simplePos="0" relativeHeight="251699200" behindDoc="0" locked="0" layoutInCell="1" allowOverlap="1">
+                <wp:simplePos x="0" y="0"/>
+                <wp:positionH relativeFrom="column">
+                  <wp:posOffset>2733676</wp:posOffset>
+                </wp:positionH>
+                <wp:positionV relativeFrom="paragraph">
+                  <wp:posOffset>-22860</wp:posOffset>
+                </wp:positionV>
+                <wp:extent cx="3181350" cy="657225"/>
+                <wp:effectExtent l="0" t="0" r="19050" b="28575"/>
+                <wp:wrapNone/>
+                <wp:docPr id="41" name="Rectangle: Rounded Corners 41"/>
+                <wp:cNvGraphicFramePr/>
+                <a:graphic xmlns:a="http://schemas.openxmlformats.org/drawingml/2006/main">
+                  <a:graphicData uri="http://schemas.microsoft.com/office/word/2010/wordprocessingShape">
+                    <wps:wsp>
+                      <wps:cNvSpPr/>
+                      <wps:spPr>
+                        <a:xfrm>
+                          <a:off x="0" y="0"/>
+                          <a:ext cx="3181350" cy="657225"/>
+                        </a:xfrm>
+                        <a:prstGeom prst="roundRect">
+                          <a:avLst/>
+                        </a:prstGeom>
+                      </wps:spPr>
+                      <wps:style>
+                        <a:lnRef idx="2">
+                          <a:schemeClr val="accent1">
+                            <a:shade val="50000"/>
+                          </a:schemeClr>
+                        </a:lnRef>
+                        <a:fillRef idx="1">
+                          <a:schemeClr val="accent1"/>
+                        </a:fillRef>
+                        <a:effectRef idx="0">
+                          <a:schemeClr val="accent1"/>
+                        </a:effectRef>
+                        <a:fontRef idx="minor">
+                          <a:schemeClr val="lt1"/>
+                        </a:fontRef>
+                      </wps:style>
+                      <wps:txbx>
+                        <w:txbxContent>
+                          <w:p>
+                            <w:pPr>
+                              <w:jc w:val="center"/>
+                            </w:pPr>
+                            <w:r>
+                              <w:t>Add to Wish List</w:t>
+                            </w:r>
+                          </w:p>
+                        </w:txbxContent>
+                      </wps:txbx>
+                      <wps:bodyPr rot="0" spcFirstLastPara="0" vertOverflow="overflow" horzOverflow="overflow" vert="horz" wrap="square" lIns="91440" tIns="45720" rIns="91440" bIns="45720" numCol="1" spcCol="0" rtlCol="0" fromWordArt="0" anchor="ctr" anchorCtr="0" forceAA="0" compatLnSpc="1">
+                        <a:prstTxWarp prst="textNoShape">
+                          <a:avLst/>
+                        </a:prstTxWarp>
+                        <a:noAutofit/>
+                      </wps:bodyPr>
+                    </wps:wsp>
+                  </a:graphicData>
+                </a:graphic>
+                <wp14:sizeRelH relativeFrom="margin">
+                  <wp14:pctWidth>0</wp14:pctWidth>
+                </wp14:sizeRelH>
+                <wp14:sizeRelV relativeFrom="margin">
+                  <wp14:pctHeight>0</wp14:pctHeight>
+                </wp14:sizeRelV>
+              </wp:anchor>
+            </w:drawing>
+          </mc:Choice>
+          <mc:Fallback>
+            <w:pict>
+              <v:roundrect id="Rectangle: Rounded Corners 41" o:spid="_x0000_s1049" style="position:absolute;margin-left:215.25pt;margin-top:-1.8pt;width:250.5pt;height:51.75pt;z-index:251699200;visibility:visible;mso-wrap-style:square;mso-width-percent:0;mso-height-percent:0;mso-wrap-distance-left:9pt;mso-wrap-distance-top:0;mso-wrap-distance-right:9pt;mso-wrap-distance-bottom:0;mso-position-horizontal:absolute;mso-position-horizontal-relative:text;mso-position-vertical:absolute;mso-position-vertical-relative:text;mso-width-percent:0;mso-height-percent:0;mso-width-relative:margin;mso-height-relative:margin;v-text-anchor:middle" arcsize="10923f" o:gfxdata="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" fillcolor="#5b9bd5 [3204]" strokecolor="#1f4d78 [1604]" strokeweight="2pt">
+                <v:stroke endcap="round"/>
+                <v:textbox>
+                  <w:txbxContent>
+                    <w:p>
+                      <w:pPr>
+                        <w:jc w:val="center"/>
+                      </w:pPr>
+                      <w:r>
+                        <w:t>Add to Wish List</w:t>
+                      </w:r>
+                    </w:p>
+                  </w:txbxContent>
+                </v:textbox>
+              </v:roundrect>
+            </w:pict>
+          </mc:Fallback>
+        </mc:AlternateContent>
+      </w:r>
     </w:p>
     <w:p>
       <w:pPr>
@@ -3303,10 +3715,404 @@
     </w:p>
     <w:p>
       <w:pPr>
+        <w:rPr>
+          <w:rFonts w:ascii="Arial Rounded MT Bold" w:hAnsi="Arial Rounded MT Bold"/>
+        </w:rPr>
+      </w:pPr>
+      <w:r>
+        <w:rPr>
+          <w:rFonts w:ascii="Arial Rounded MT Bold" w:hAnsi="Arial Rounded MT Bold"/>
+        </w:rPr>
+        <w:t>Form :5</w:t>
+      </w:r>
+      <w:r>
+        <w:rPr>
+          <w:rFonts w:ascii="Arial Rounded MT Bold" w:hAnsi="Arial Rounded MT Bold"/>
+        </w:rPr>
+        <w:t xml:space="preserve"> </w:t>
+      </w:r>
+    </w:p>
+    <w:p>
+      <w:pPr>
         <w:tabs>
           <w:tab w:val="left" w:pos="13275"/>
         </w:tabs>
       </w:pPr>
+      <w:r>
+        <w:rPr>
+          <w:rFonts w:ascii="Arial Rounded MT Bold" w:hAnsi="Arial Rounded MT Bold"/>
+        </w:rPr>
+        <w:t xml:space="preserve">Functionality:  </w:t>
+      </w:r>
+      <w:r>
+        <w:rPr>
+          <w:rFonts w:ascii="Arial Rounded MT Bold" w:hAnsi="Arial Rounded MT Bold"/>
+        </w:rPr>
+        <w:t>Search for Group Members (family members) wish list</w:t>
+      </w:r>
+    </w:p>
+    <w:p>
+      <w:pPr>
+        <w:tabs>
+          <w:tab w:val="left" w:pos="13275"/>
+        </w:tabs>
+      </w:pPr>
+      <w:r>
+        <w:rPr>
+          <w:noProof/>
+        </w:rPr>
+        <mc:AlternateContent>
+          <mc:Choice Requires="wps">
+            <w:drawing>
+              <wp:anchor distT="0" distB="0" distL="114300" distR="114300" simplePos="0" relativeHeight="251702272" behindDoc="0" locked="0" layoutInCell="1" allowOverlap="1" wp14:anchorId="23240197" wp14:editId="375DB72D">
+                <wp:simplePos x="0" y="0"/>
+                <wp:positionH relativeFrom="column">
+                  <wp:posOffset>-76200</wp:posOffset>
+                </wp:positionH>
+                <wp:positionV relativeFrom="paragraph">
+                  <wp:posOffset>57785</wp:posOffset>
+                </wp:positionV>
+                <wp:extent cx="8201025" cy="2124075"/>
+                <wp:effectExtent l="76200" t="38100" r="104775" b="123825"/>
+                <wp:wrapNone/>
+                <wp:docPr id="43" name="Flowchart: Process 43"/>
+                <wp:cNvGraphicFramePr/>
+                <a:graphic xmlns:a="http://schemas.openxmlformats.org/drawingml/2006/main">
+                  <a:graphicData uri="http://schemas.microsoft.com/office/word/2010/wordprocessingShape">
+                    <wps:wsp>
+                      <wps:cNvSpPr/>
+                      <wps:spPr>
+                        <a:xfrm>
+                          <a:off x="0" y="0"/>
+                          <a:ext cx="8201025" cy="2124075"/>
+                        </a:xfrm>
+                        <a:prstGeom prst="flowChartProcess">
+                          <a:avLst/>
+                        </a:prstGeom>
+                      </wps:spPr>
+                      <wps:style>
+                        <a:lnRef idx="1">
+                          <a:schemeClr val="accent3"/>
+                        </a:lnRef>
+                        <a:fillRef idx="2">
+                          <a:schemeClr val="accent3"/>
+                        </a:fillRef>
+                        <a:effectRef idx="1">
+                          <a:schemeClr val="accent3"/>
+                        </a:effectRef>
+                        <a:fontRef idx="minor">
+                          <a:schemeClr val="dk1"/>
+                        </a:fontRef>
+                      </wps:style>
+                      <wps:bodyPr rot="0" spcFirstLastPara="0" vertOverflow="overflow" horzOverflow="overflow" vert="horz" wrap="square" lIns="91440" tIns="45720" rIns="91440" bIns="45720" numCol="1" spcCol="0" rtlCol="0" fromWordArt="0" anchor="ctr" anchorCtr="0" forceAA="0" compatLnSpc="1">
+                        <a:prstTxWarp prst="textNoShape">
+                          <a:avLst/>
+                        </a:prstTxWarp>
+                        <a:noAutofit/>
+                      </wps:bodyPr>
+                    </wps:wsp>
+                  </a:graphicData>
+                </a:graphic>
+                <wp14:sizeRelV relativeFrom="margin">
+                  <wp14:pctHeight>0</wp14:pctHeight>
+                </wp14:sizeRelV>
+              </wp:anchor>
+            </w:drawing>
+          </mc:Choice>
+          <mc:Fallback>
+            <w:pict>
+              <v:shape w14:anchorId="78CF7698" id="Flowchart: Process 43" o:spid="_x0000_s1026" type="#_x0000_t109" style="position:absolute;margin-left:-6pt;margin-top:4.55pt;width:645.75pt;height:167.25pt;z-index:251702272;visibility:visible;mso-wrap-style:square;mso-height-percent:0;mso-wrap-distance-left:9pt;mso-wrap-distance-top:0;mso-wrap-distance-right:9pt;mso-wrap-distance-bottom:0;mso-position-horizontal:absolute;mso-position-horizontal-relative:text;mso-position-vertical:absolute;mso-position-vertical-relative:text;mso-height-percent:0;mso-height-relative:margin;v-text-anchor:middle" o:gfxdata="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" fillcolor="#d2d2d2 [1622]" strokecolor="#a5a5a5 [3206]" strokeweight=".5pt">
+                <v:fill color2="#fafafa [182]" rotate="t" angle="180" colors="0 #d6d6d6;.25 #e1e1e1;1 #fbfbfb" focus="100%" type="gradient"/>
+                <v:stroke endcap="round"/>
+                <v:shadow on="t" color="black" opacity="28270f" origin=",.5" offset="0"/>
+              </v:shape>
+            </w:pict>
+          </mc:Fallback>
+        </mc:AlternateContent>
+      </w:r>
+      <w:r>
+        <w:rPr>
+          <w:noProof/>
+        </w:rPr>
+        <mc:AlternateContent>
+          <mc:Choice Requires="wps">
+            <w:drawing>
+              <wp:anchor distT="0" distB="0" distL="114300" distR="114300" simplePos="0" relativeHeight="251703296" behindDoc="0" locked="0" layoutInCell="1" allowOverlap="1" wp14:anchorId="21491177" wp14:editId="0B2FCD16">
+                <wp:simplePos x="0" y="0"/>
+                <wp:positionH relativeFrom="column">
+                  <wp:posOffset>2476500</wp:posOffset>
+                </wp:positionH>
+                <wp:positionV relativeFrom="paragraph">
+                  <wp:posOffset>248285</wp:posOffset>
+                </wp:positionV>
+                <wp:extent cx="2847975" cy="1552575"/>
+                <wp:effectExtent l="0" t="0" r="28575" b="28575"/>
+                <wp:wrapNone/>
+                <wp:docPr id="44" name="Text Box 44"/>
+                <wp:cNvGraphicFramePr/>
+                <a:graphic xmlns:a="http://schemas.openxmlformats.org/drawingml/2006/main">
+                  <a:graphicData uri="http://schemas.microsoft.com/office/word/2010/wordprocessingShape">
+                    <wps:wsp>
+                      <wps:cNvSpPr txBox="1"/>
+                      <wps:spPr>
+                        <a:xfrm>
+                          <a:off x="0" y="0"/>
+                          <a:ext cx="2847975" cy="1552575"/>
+                        </a:xfrm>
+                        <a:prstGeom prst="rect">
+                          <a:avLst/>
+                        </a:prstGeom>
+                        <a:solidFill>
+                          <a:schemeClr val="lt1"/>
+                        </a:solidFill>
+                        <a:ln w="6350">
+                          <a:solidFill>
+                            <a:prstClr val="black"/>
+                          </a:solidFill>
+                        </a:ln>
+                      </wps:spPr>
+                      <wps:txbx>
+                        <w:txbxContent>
+                          <w:p>
+                            <w:r>
+                              <w:t>Family member’s Wish List</w:t>
+                            </w:r>
+                          </w:p>
+                        </w:txbxContent>
+                      </wps:txbx>
+                      <wps:bodyPr rot="0" spcFirstLastPara="0" vertOverflow="overflow" horzOverflow="overflow" vert="horz" wrap="square" lIns="91440" tIns="45720" rIns="91440" bIns="45720" numCol="1" spcCol="0" rtlCol="0" fromWordArt="0" anchor="t" anchorCtr="0" forceAA="0" compatLnSpc="1">
+                        <a:prstTxWarp prst="textNoShape">
+                          <a:avLst/>
+                        </a:prstTxWarp>
+                        <a:noAutofit/>
+                      </wps:bodyPr>
+                    </wps:wsp>
+                  </a:graphicData>
+                </a:graphic>
+                <wp14:sizeRelH relativeFrom="margin">
+                  <wp14:pctWidth>0</wp14:pctWidth>
+                </wp14:sizeRelH>
+                <wp14:sizeRelV relativeFrom="margin">
+                  <wp14:pctHeight>0</wp14:pctHeight>
+                </wp14:sizeRelV>
+              </wp:anchor>
+            </w:drawing>
+          </mc:Choice>
+          <mc:Fallback>
+            <w:pict>
+              <v:shape w14:anchorId="21491177" id="Text Box 44" o:spid="_x0000_s1050" type="#_x0000_t202" style="position:absolute;margin-left:195pt;margin-top:19.55pt;width:224.25pt;height:122.25pt;z-index:251703296;visibility:visible;mso-wrap-style:square;mso-width-percent:0;mso-height-percent:0;mso-wrap-distance-left:9pt;mso-wrap-distance-top:0;mso-wrap-distance-right:9pt;mso-wrap-distance-bottom:0;mso-position-horizontal:absolute;mso-position-horizontal-relative:text;mso-position-vertical:absolute;mso-position-vertical-relative:text;mso-width-percent:0;mso-height-percent:0;mso-width-relative:margin;mso-height-relative:margin;v-text-anchor:top" o:gfxdata="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" fillcolor="white [3201]" strokeweight=".5pt">
+                <v:textbox>
+                  <w:txbxContent>
+                    <w:p>
+                      <w:r>
+                        <w:t xml:space="preserve">Family member’s </w:t>
+                      </w:r>
+                      <w:r>
+                        <w:t>Wish List</w:t>
+                      </w:r>
+                    </w:p>
+                  </w:txbxContent>
+                </v:textbox>
+              </v:shape>
+            </w:pict>
+          </mc:Fallback>
+        </mc:AlternateContent>
+      </w:r>
+    </w:p>
+    <w:p>
+      <w:pPr>
+        <w:tabs>
+          <w:tab w:val="left" w:pos="13275"/>
+        </w:tabs>
+      </w:pPr>
+      <w:r>
+        <w:rPr>
+          <w:noProof/>
+        </w:rPr>
+        <mc:AlternateContent>
+          <mc:Choice Requires="wps">
+            <w:drawing>
+              <wp:anchor distT="0" distB="0" distL="114300" distR="114300" simplePos="0" relativeHeight="251705344" behindDoc="0" locked="0" layoutInCell="1" allowOverlap="1">
+                <wp:simplePos x="0" y="0"/>
+                <wp:positionH relativeFrom="column">
+                  <wp:posOffset>5705475</wp:posOffset>
+                </wp:positionH>
+                <wp:positionV relativeFrom="paragraph">
+                  <wp:posOffset>170180</wp:posOffset>
+                </wp:positionV>
+                <wp:extent cx="1714500" cy="561975"/>
+                <wp:effectExtent l="0" t="0" r="19050" b="28575"/>
+                <wp:wrapNone/>
+                <wp:docPr id="46" name="Rectangle: Rounded Corners 46"/>
+                <wp:cNvGraphicFramePr/>
+                <a:graphic xmlns:a="http://schemas.openxmlformats.org/drawingml/2006/main">
+                  <a:graphicData uri="http://schemas.microsoft.com/office/word/2010/wordprocessingShape">
+                    <wps:wsp>
+                      <wps:cNvSpPr/>
+                      <wps:spPr>
+                        <a:xfrm>
+                          <a:off x="0" y="0"/>
+                          <a:ext cx="1714500" cy="561975"/>
+                        </a:xfrm>
+                        <a:prstGeom prst="roundRect">
+                          <a:avLst/>
+                        </a:prstGeom>
+                      </wps:spPr>
+                      <wps:style>
+                        <a:lnRef idx="2">
+                          <a:schemeClr val="accent1">
+                            <a:shade val="50000"/>
+                          </a:schemeClr>
+                        </a:lnRef>
+                        <a:fillRef idx="1">
+                          <a:schemeClr val="accent1"/>
+                        </a:fillRef>
+                        <a:effectRef idx="0">
+                          <a:schemeClr val="accent1"/>
+                        </a:effectRef>
+                        <a:fontRef idx="minor">
+                          <a:schemeClr val="lt1"/>
+                        </a:fontRef>
+                      </wps:style>
+                      <wps:txbx>
+                        <w:txbxContent>
+                          <w:p>
+                            <w:pPr>
+                              <w:jc w:val="center"/>
+                            </w:pPr>
+                            <w:r>
+                              <w:t>Select items you plan to purchase</w:t>
+                            </w:r>
+                          </w:p>
+                        </w:txbxContent>
+                      </wps:txbx>
+                      <wps:bodyPr rot="0" spcFirstLastPara="0" vertOverflow="overflow" horzOverflow="overflow" vert="horz" wrap="square" lIns="91440" tIns="45720" rIns="91440" bIns="45720" numCol="1" spcCol="0" rtlCol="0" fromWordArt="0" anchor="ctr" anchorCtr="0" forceAA="0" compatLnSpc="1">
+                        <a:prstTxWarp prst="textNoShape">
+                          <a:avLst/>
+                        </a:prstTxWarp>
+                        <a:noAutofit/>
+                      </wps:bodyPr>
+                    </wps:wsp>
+                  </a:graphicData>
+                </a:graphic>
+              </wp:anchor>
+            </w:drawing>
+          </mc:Choice>
+          <mc:Fallback>
+            <w:pict>
+              <v:roundrect id="Rectangle: Rounded Corners 46" o:spid="_x0000_s1051" style="position:absolute;margin-left:449.25pt;margin-top:13.4pt;width:135pt;height:44.25pt;z-index:251705344;visibility:visible;mso-wrap-style:square;mso-wrap-distance-left:9pt;mso-wrap-distance-top:0;mso-wrap-distance-right:9pt;mso-wrap-distance-bottom:0;mso-position-horizontal:absolute;mso-position-horizontal-relative:text;mso-position-vertical:absolute;mso-position-vertical-relative:text;v-text-anchor:middle" arcsize="10923f" o:gfxdata="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" fillcolor="#5b9bd5 [3204]" strokecolor="#1f4d78 [1604]" strokeweight="2pt">
+                <v:stroke endcap="round"/>
+                <v:textbox>
+                  <w:txbxContent>
+                    <w:p>
+                      <w:pPr>
+                        <w:jc w:val="center"/>
+                      </w:pPr>
+                      <w:r>
+                        <w:t>Select items you plan to purchase</w:t>
+                      </w:r>
+                    </w:p>
+                  </w:txbxContent>
+                </v:textbox>
+              </v:roundrect>
+            </w:pict>
+          </mc:Fallback>
+        </mc:AlternateContent>
+      </w:r>
+      <w:r>
+        <w:rPr>
+          <w:noProof/>
+        </w:rPr>
+        <mc:AlternateContent>
+          <mc:Choice Requires="wps">
+            <w:drawing>
+              <wp:anchor distT="0" distB="0" distL="114300" distR="114300" simplePos="0" relativeHeight="251704320" behindDoc="0" locked="0" layoutInCell="1" allowOverlap="1">
+                <wp:simplePos x="0" y="0"/>
+                <wp:positionH relativeFrom="column">
+                  <wp:posOffset>200025</wp:posOffset>
+                </wp:positionH>
+                <wp:positionV relativeFrom="paragraph">
+                  <wp:posOffset>255905</wp:posOffset>
+                </wp:positionV>
+                <wp:extent cx="2028825" cy="771525"/>
+                <wp:effectExtent l="0" t="0" r="28575" b="28575"/>
+                <wp:wrapNone/>
+                <wp:docPr id="45" name="Rectangle: Rounded Corners 45"/>
+                <wp:cNvGraphicFramePr/>
+                <a:graphic xmlns:a="http://schemas.openxmlformats.org/drawingml/2006/main">
+                  <a:graphicData uri="http://schemas.microsoft.com/office/word/2010/wordprocessingShape">
+                    <wps:wsp>
+                      <wps:cNvSpPr/>
+                      <wps:spPr>
+                        <a:xfrm>
+                          <a:off x="0" y="0"/>
+                          <a:ext cx="2028825" cy="771525"/>
+                        </a:xfrm>
+                        <a:prstGeom prst="roundRect">
+                          <a:avLst/>
+                        </a:prstGeom>
+                      </wps:spPr>
+                      <wps:style>
+                        <a:lnRef idx="2">
+                          <a:schemeClr val="accent1">
+                            <a:shade val="50000"/>
+                          </a:schemeClr>
+                        </a:lnRef>
+                        <a:fillRef idx="1">
+                          <a:schemeClr val="accent1"/>
+                        </a:fillRef>
+                        <a:effectRef idx="0">
+                          <a:schemeClr val="accent1"/>
+                        </a:effectRef>
+                        <a:fontRef idx="minor">
+                          <a:schemeClr val="lt1"/>
+                        </a:fontRef>
+                      </wps:style>
+                      <wps:txbx>
+                        <w:txbxContent>
+                          <w:p>
+                            <w:pPr>
+                              <w:jc w:val="center"/>
+                            </w:pPr>
+                            <w:r>
+                              <w:t>Search for a family member</w:t>
+                            </w:r>
+                          </w:p>
+                        </w:txbxContent>
+                      </wps:txbx>
+                      <wps:bodyPr rot="0" spcFirstLastPara="0" vertOverflow="overflow" horzOverflow="overflow" vert="horz" wrap="square" lIns="91440" tIns="45720" rIns="91440" bIns="45720" numCol="1" spcCol="0" rtlCol="0" fromWordArt="0" anchor="ctr" anchorCtr="0" forceAA="0" compatLnSpc="1">
+                        <a:prstTxWarp prst="textNoShape">
+                          <a:avLst/>
+                        </a:prstTxWarp>
+                        <a:noAutofit/>
+                      </wps:bodyPr>
+                    </wps:wsp>
+                  </a:graphicData>
+                </a:graphic>
+              </wp:anchor>
+            </w:drawing>
+          </mc:Choice>
+          <mc:Fallback>
+            <w:pict>
+              <v:roundrect id="Rectangle: Rounded Corners 45" o:spid="_x0000_s1052" style="position:absolute;margin-left:15.75pt;margin-top:20.15pt;width:159.75pt;height:60.75pt;z-index:251704320;visibility:visible;mso-wrap-style:square;mso-wrap-distance-left:9pt;mso-wrap-distance-top:0;mso-wrap-distance-right:9pt;mso-wrap-distance-bottom:0;mso-position-horizontal:absolute;mso-position-horizontal-relative:text;mso-position-vertical:absolute;mso-position-vertical-relative:text;v-text-anchor:middle" arcsize="10923f" o:gfxdata="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" fillcolor="#5b9bd5 [3204]" strokecolor="#1f4d78 [1604]" strokeweight="2pt">
+                <v:stroke endcap="round"/>
+                <v:textbox>
+                  <w:txbxContent>
+                    <w:p>
+                      <w:pPr>
+                        <w:jc w:val="center"/>
+                      </w:pPr>
+                      <w:r>
+                        <w:t>Search for a family member</w:t>
+                      </w:r>
+                    </w:p>
+                  </w:txbxContent>
+                </v:textbox>
+              </v:roundrect>
+            </w:pict>
+          </mc:Fallback>
+        </mc:AlternateContent>
+      </w:r>
     </w:p>
     <w:p>
       <w:pPr>
@@ -3949,7 +4755,7 @@
         <w:behaviors>
           <w:behavior w:val="content"/>
         </w:behaviors>
-        <w:guid w:val="{BD7DD8F4-E020-470E-A298-231AE09A0A91}"/>
+        <w:guid w:val="{823D82AE-2442-4F95-B906-B35673081F26}"/>
       </w:docPartPr>
       <w:docPartBody>
         <w:p>
@@ -4030,8 +4836,12 @@
     <w:rsidRoot w:val="00F65D60"/>
     <w:rsid w:val="00027FF6"/>
     <w:rsid w:val="004126B4"/>
+    <w:rsid w:val="004D0120"/>
+    <w:rsid w:val="00523E2F"/>
     <w:rsid w:val="007B477F"/>
     <w:rsid w:val="008C1FFD"/>
+    <w:rsid w:val="009E2B71"/>
+    <w:rsid w:val="00B530E6"/>
     <w:rsid w:val="00F00B9A"/>
     <w:rsid w:val="00F65D60"/>
   </w:rsids>
@@ -4486,7 +5296,7 @@
     <w:basedOn w:val="DefaultParagraphFont"/>
     <w:uiPriority w:val="99"/>
     <w:semiHidden/>
-    <w:rsid w:val="008C1FFD"/>
+    <w:rsid w:val="00B530E6"/>
     <w:rPr>
       <w:color w:val="808080"/>
     </w:rPr>

</xml_diff>

<commit_message>
Add changes in doc and config
</commit_message>
<xml_diff>
--- a/Wish List Organizer.docx
+++ b/Wish List Organizer.docx
@@ -69,13 +69,16 @@
     </w:sdt>
     <w:p>
       <w:r>
-        <w:t>Project Proposal, Planning, Architect and Design</w:t>
-      </w:r>
-      <w:r>
-        <w:t xml:space="preserve"> .   Version: 2</w:t>
+        <w:t xml:space="preserve">Project Proposal, Planning, Architect and </w:t>
+      </w:r>
+      <w:r>
+        <w:t>Design.</w:t>
       </w:r>
       <w:bookmarkStart w:id="0" w:name="_GoBack"/>
       <w:bookmarkEnd w:id="0"/>
+      <w:r>
+        <w:t xml:space="preserve">   Version: 2</w:t>
+      </w:r>
       <w:r>
         <w:t>.0.0</w:t>
       </w:r>
@@ -117,8 +120,16 @@
         <w:rPr>
           <w:b/>
         </w:rPr>
-        <w:t xml:space="preserve"> Kaliaperumal</w:t>
-      </w:r>
+        <w:t xml:space="preserve"> </w:t>
+      </w:r>
+      <w:proofErr w:type="spellStart"/>
+      <w:r>
+        <w:rPr>
+          <w:b/>
+        </w:rPr>
+        <w:t>Kaliaperumal</w:t>
+      </w:r>
+      <w:proofErr w:type="spellEnd"/>
     </w:p>
     <w:p>
       <w:pPr>
@@ -199,8 +210,21 @@
     </w:p>
     <w:p>
       <w:r>
-        <w:t>Team Members:  Sangeetha Kaliaperumal, Sean Ton, Tommy Oliver, ife</w:t>
-      </w:r>
+        <w:t xml:space="preserve">Team Members:  Sangeetha </w:t>
+      </w:r>
+      <w:proofErr w:type="spellStart"/>
+      <w:r>
+        <w:t>Kaliaperumal</w:t>
+      </w:r>
+      <w:proofErr w:type="spellEnd"/>
+      <w:r>
+        <w:t xml:space="preserve">, Sean Ton, Tommy Oliver, </w:t>
+      </w:r>
+      <w:proofErr w:type="spellStart"/>
+      <w:r>
+        <w:t>ife</w:t>
+      </w:r>
+      <w:proofErr w:type="spellEnd"/>
     </w:p>
     <w:p>
       <w:pPr>
@@ -2532,6 +2556,7 @@
                                 </w14:textOutline>
                               </w:rPr>
                             </w:pPr>
+                            <w:proofErr w:type="gramStart"/>
                             <w:r>
                               <w:rPr>
                                 <w:color w:val="000000" w:themeColor="text1"/>
@@ -2547,7 +2572,25 @@
                                   <w14:round/>
                                 </w14:textOutline>
                               </w:rPr>
-                              <w:t xml:space="preserve">Login : </w:t>
+                              <w:t>Login :</w:t>
+                            </w:r>
+                            <w:proofErr w:type="gramEnd"/>
+                            <w:r>
+                              <w:rPr>
+                                <w:color w:val="000000" w:themeColor="text1"/>
+                                <w:szCs w:val="22"/>
+                                <w14:shadow w14:blurRad="38100" w14:dist="19050" w14:dir="2700000" w14:sx="100000" w14:sy="100000" w14:kx="0" w14:ky="0" w14:algn="tl">
+                                  <w14:schemeClr w14:val="dk1">
+                                    <w14:alpha w14:val="60000"/>
+                                  </w14:schemeClr>
+                                </w14:shadow>
+                                <w14:textOutline w14:w="0" w14:cap="flat" w14:cmpd="sng" w14:algn="ctr">
+                                  <w14:noFill/>
+                                  <w14:prstDash w14:val="solid"/>
+                                  <w14:round/>
+                                </w14:textOutline>
+                              </w:rPr>
+                              <w:t xml:space="preserve"> </w:t>
                             </w:r>
                           </w:p>
                         </w:txbxContent>
@@ -4755,7 +4798,7 @@
         <w:behaviors>
           <w:behavior w:val="content"/>
         </w:behaviors>
-        <w:guid w:val="{823D82AE-2442-4F95-B906-B35673081F26}"/>
+        <w:guid w:val="{57AE11D1-2F8B-4233-B4BF-D3DB68074007}"/>
       </w:docPartPr>
       <w:docPartBody>
         <w:p>
@@ -4838,6 +4881,8 @@
     <w:rsid w:val="004126B4"/>
     <w:rsid w:val="004D0120"/>
     <w:rsid w:val="00523E2F"/>
+    <w:rsid w:val="005947F0"/>
+    <w:rsid w:val="006856CF"/>
     <w:rsid w:val="007B477F"/>
     <w:rsid w:val="008C1FFD"/>
     <w:rsid w:val="009E2B71"/>
@@ -5296,7 +5341,7 @@
     <w:basedOn w:val="DefaultParagraphFont"/>
     <w:uiPriority w:val="99"/>
     <w:semiHidden/>
-    <w:rsid w:val="00B530E6"/>
+    <w:rsid w:val="006856CF"/>
     <w:rPr>
       <w:color w:val="808080"/>
     </w:rPr>

</xml_diff>